<commit_message>
Update rough draft deliverable.
</commit_message>
<xml_diff>
--- a/Support Files/3270 FA 18 Programming Project Deliverables.docx
+++ b/Support Files/3270 FA 18 Programming Project Deliverables.docx
@@ -142,22 +142,35 @@
       <w:r>
         <w:rPr>
           <w:rFonts w:ascii="Arial" w:hAnsi="Arial" w:cs="Arial"/>
+          <w:color w:val="373737" w:themeColor="background1"/>
           <w:sz w:val="24"/>
           <w:szCs w:val="24"/>
           <w:u w:val="single"/>
         </w:rPr>
-        <w:t xml:space="preserve">     </w:t>
-      </w:r>
-      <w:r>
-        <w:rPr>
-          <w:rFonts w:ascii="Arial" w:hAnsi="Arial" w:cs="Arial"/>
-          <w:color w:val="FFFFFF" w:themeColor="background1"/>
+        <w:t xml:space="preserve">  </w:t>
+      </w:r>
+      <w:proofErr w:type="gramStart"/>
+      <w:r>
+        <w:rPr>
+          <w:rFonts w:ascii="Arial" w:hAnsi="Arial" w:cs="Arial"/>
+          <w:color w:val="373737" w:themeColor="background1"/>
           <w:sz w:val="24"/>
           <w:szCs w:val="24"/>
           <w:u w:val="single"/>
         </w:rPr>
+        <w:t xml:space="preserve">  </w:t>
+      </w:r>
+      <w:r>
+        <w:rPr>
+          <w:rFonts w:ascii="Arial" w:hAnsi="Arial" w:cs="Arial"/>
+          <w:color w:val="ECECEC" w:themeColor="text1" w:themeTint="33"/>
+          <w:sz w:val="24"/>
+          <w:szCs w:val="24"/>
+          <w:u w:val="single"/>
+        </w:rPr>
         <w:t>.</w:t>
       </w:r>
+      <w:proofErr w:type="gramEnd"/>
     </w:p>
     <w:p>
       <w:pPr>
@@ -331,19 +344,8 @@
           <w:szCs w:val="24"/>
           <w:highlight w:val="cyan"/>
         </w:rPr>
-        <w:t xml:space="preserve">1.  for i = 1 to </w:t>
-      </w:r>
-      <w:proofErr w:type="spellStart"/>
-      <w:r>
-        <w:rPr>
-          <w:rFonts w:ascii="Arial" w:hAnsi="Arial" w:cs="Arial"/>
-          <w:sz w:val="24"/>
-          <w:szCs w:val="24"/>
-          <w:highlight w:val="cyan"/>
-        </w:rPr>
-        <w:t>wordArray.length</w:t>
-      </w:r>
-      <w:proofErr w:type="spellEnd"/>
+        <w:t>1.  for i = 1 to wordArray.length</w:t>
+      </w:r>
     </w:p>
     <w:p>
       <w:pPr>
@@ -1645,7 +1647,6 @@
           <w:szCs w:val="24"/>
           <w:highlight w:val="cyan"/>
         </w:rPr>
-        <w:lastRenderedPageBreak/>
         <w:t>5.</w:t>
       </w:r>
       <w:r>
@@ -1687,6 +1688,7 @@
           <w:szCs w:val="24"/>
           <w:highlight w:val="cyan"/>
         </w:rPr>
+        <w:lastRenderedPageBreak/>
         <w:t xml:space="preserve">6.  </w:t>
       </w:r>
       <w:r>
@@ -3632,6 +3634,7 @@
           <w:sz w:val="24"/>
           <w:szCs w:val="24"/>
         </w:rPr>
+        <w:lastRenderedPageBreak/>
         <w:t>Complexity analysis:</w:t>
       </w:r>
     </w:p>
@@ -5003,12 +5006,22 @@
       <w:pPr>
         <w:spacing w:after="0"/>
         <w:ind w:left="-1440"/>
-        <w:rPr>
-          <w:rFonts w:ascii="Arial" w:hAnsi="Arial" w:cs="Arial"/>
-          <w:sz w:val="24"/>
-          <w:szCs w:val="24"/>
-        </w:rPr>
-      </w:pPr>
+        <w:jc w:val="center"/>
+        <w:rPr>
+          <w:rFonts w:ascii="Arial" w:hAnsi="Arial" w:cs="Arial"/>
+          <w:sz w:val="24"/>
+          <w:szCs w:val="24"/>
+        </w:rPr>
+      </w:pPr>
+      <w:r>
+        <w:rPr>
+          <w:rFonts w:ascii="Arial" w:hAnsi="Arial" w:cs="Arial"/>
+          <w:sz w:val="24"/>
+          <w:szCs w:val="24"/>
+          <w:highlight w:val="cyan"/>
+        </w:rPr>
+        <w:t>My test cases have been attached as “AutocompleteTest.java” because I did not know what other way I could show my tests.</w:t>
+      </w:r>
     </w:p>
     <w:p>
       <w:pPr>
@@ -7043,6 +7056,7 @@
         </w:rPr>
         <w:t>What is the order of growth (big-Oh) of the number of compares (in the worst case) that each of the operations in the </w:t>
       </w:r>
+      <w:proofErr w:type="spellStart"/>
       <w:r>
         <w:rPr>
           <w:rFonts w:ascii="Arial" w:eastAsia="Times New Roman" w:hAnsi="Arial" w:cs="Arial"/>
@@ -7051,15 +7065,218 @@
           <w:sz w:val="24"/>
           <w:szCs w:val="24"/>
         </w:rPr>
-        <w:t xml:space="preserve">Autocompletor </w:t>
-      </w:r>
+        <w:t>Autocompletor</w:t>
+      </w:r>
+      <w:proofErr w:type="spellEnd"/>
       <w:r>
         <w:rPr>
           <w:rFonts w:ascii="Arial" w:eastAsia="Times New Roman" w:hAnsi="Arial" w:cs="Arial"/>
+          <w:i/>
+          <w:color w:val="FF0000"/>
+          <w:sz w:val="24"/>
+          <w:szCs w:val="24"/>
+        </w:rPr>
+        <w:t xml:space="preserve"> </w:t>
+      </w:r>
+      <w:r>
+        <w:rPr>
+          <w:rFonts w:ascii="Arial" w:eastAsia="Times New Roman" w:hAnsi="Arial" w:cs="Arial"/>
           <w:sz w:val="24"/>
           <w:szCs w:val="24"/>
         </w:rPr>
         <w:t>data type make?</w:t>
+      </w:r>
+    </w:p>
+    <w:p>
+      <w:pPr>
+        <w:numPr>
+          <w:ilvl w:val="1"/>
+          <w:numId w:val="1"/>
+        </w:numPr>
+        <w:spacing w:before="150" w:after="150" w:line="240" w:lineRule="auto"/>
+        <w:ind w:left="810" w:hanging="270"/>
+        <w:jc w:val="left"/>
+        <w:rPr>
+          <w:rFonts w:ascii="Arial" w:eastAsia="Times New Roman" w:hAnsi="Arial" w:cs="Arial"/>
+          <w:sz w:val="24"/>
+          <w:szCs w:val="24"/>
+          <w:highlight w:val="cyan"/>
+        </w:rPr>
+      </w:pPr>
+      <w:r>
+        <w:rPr>
+          <w:rFonts w:ascii="Arial" w:eastAsia="Times New Roman" w:hAnsi="Arial" w:cs="Arial"/>
+          <w:sz w:val="24"/>
+          <w:szCs w:val="24"/>
+          <w:highlight w:val="cyan"/>
+        </w:rPr>
+        <w:t xml:space="preserve">The Autocompleter data structure consists of three methods: </w:t>
+      </w:r>
+      <w:proofErr w:type="spellStart"/>
+      <w:r>
+        <w:rPr>
+          <w:rFonts w:ascii="Arial" w:eastAsia="Times New Roman" w:hAnsi="Arial" w:cs="Arial"/>
+          <w:sz w:val="24"/>
+          <w:szCs w:val="24"/>
+          <w:highlight w:val="cyan"/>
+        </w:rPr>
+        <w:t>topMatches</w:t>
+      </w:r>
+      <w:proofErr w:type="spellEnd"/>
+      <w:r>
+        <w:rPr>
+          <w:rFonts w:ascii="Arial" w:eastAsia="Times New Roman" w:hAnsi="Arial" w:cs="Arial"/>
+          <w:sz w:val="24"/>
+          <w:szCs w:val="24"/>
+          <w:highlight w:val="cyan"/>
+        </w:rPr>
+        <w:t xml:space="preserve">, </w:t>
+      </w:r>
+      <w:proofErr w:type="spellStart"/>
+      <w:r>
+        <w:rPr>
+          <w:rFonts w:ascii="Arial" w:eastAsia="Times New Roman" w:hAnsi="Arial" w:cs="Arial"/>
+          <w:sz w:val="24"/>
+          <w:szCs w:val="24"/>
+          <w:highlight w:val="cyan"/>
+        </w:rPr>
+        <w:t>topMatch</w:t>
+      </w:r>
+      <w:proofErr w:type="spellEnd"/>
+      <w:r>
+        <w:rPr>
+          <w:rFonts w:ascii="Arial" w:eastAsia="Times New Roman" w:hAnsi="Arial" w:cs="Arial"/>
+          <w:sz w:val="24"/>
+          <w:szCs w:val="24"/>
+          <w:highlight w:val="cyan"/>
+        </w:rPr>
+        <w:t xml:space="preserve">, and </w:t>
+      </w:r>
+      <w:proofErr w:type="spellStart"/>
+      <w:r>
+        <w:rPr>
+          <w:rFonts w:ascii="Arial" w:eastAsia="Times New Roman" w:hAnsi="Arial" w:cs="Arial"/>
+          <w:sz w:val="24"/>
+          <w:szCs w:val="24"/>
+          <w:highlight w:val="cyan"/>
+        </w:rPr>
+        <w:t>weightOf</w:t>
+      </w:r>
+      <w:proofErr w:type="spellEnd"/>
+      <w:r>
+        <w:rPr>
+          <w:rFonts w:ascii="Arial" w:eastAsia="Times New Roman" w:hAnsi="Arial" w:cs="Arial"/>
+          <w:sz w:val="24"/>
+          <w:szCs w:val="24"/>
+          <w:highlight w:val="cyan"/>
+        </w:rPr>
+        <w:t xml:space="preserve">. As the number of comparisons or the dataset for these comparisons grows, </w:t>
+      </w:r>
+      <w:proofErr w:type="spellStart"/>
+      <w:r>
+        <w:rPr>
+          <w:rFonts w:ascii="Arial" w:eastAsia="Times New Roman" w:hAnsi="Arial" w:cs="Arial"/>
+          <w:sz w:val="24"/>
+          <w:szCs w:val="24"/>
+          <w:highlight w:val="cyan"/>
+        </w:rPr>
+        <w:t>weightOf</w:t>
+      </w:r>
+      <w:proofErr w:type="spellEnd"/>
+      <w:r>
+        <w:rPr>
+          <w:rFonts w:ascii="Arial" w:eastAsia="Times New Roman" w:hAnsi="Arial" w:cs="Arial"/>
+          <w:sz w:val="24"/>
+          <w:szCs w:val="24"/>
+          <w:highlight w:val="cyan"/>
+        </w:rPr>
+        <w:t xml:space="preserve"> stays at O(n) because its only job is to go through at least n number of words and </w:t>
+      </w:r>
+      <w:r>
+        <w:rPr>
+          <w:rFonts w:ascii="Arial" w:eastAsia="Times New Roman" w:hAnsi="Arial" w:cs="Arial"/>
+          <w:sz w:val="24"/>
+          <w:szCs w:val="24"/>
+          <w:highlight w:val="cyan"/>
+        </w:rPr>
+        <w:t>get the weight of the specifie</w:t>
+      </w:r>
+      <w:r>
+        <w:rPr>
+          <w:rFonts w:ascii="Arial" w:eastAsia="Times New Roman" w:hAnsi="Arial" w:cs="Arial"/>
+          <w:sz w:val="24"/>
+          <w:szCs w:val="24"/>
+          <w:highlight w:val="cyan"/>
+        </w:rPr>
+        <w:t xml:space="preserve">d word (if it exists). </w:t>
+      </w:r>
+      <w:proofErr w:type="spellStart"/>
+      <w:r>
+        <w:rPr>
+          <w:rFonts w:ascii="Arial" w:eastAsia="Times New Roman" w:hAnsi="Arial" w:cs="Arial"/>
+          <w:sz w:val="24"/>
+          <w:szCs w:val="24"/>
+          <w:highlight w:val="cyan"/>
+        </w:rPr>
+        <w:t>TopMatch</w:t>
+      </w:r>
+      <w:proofErr w:type="spellEnd"/>
+      <w:r>
+        <w:rPr>
+          <w:rFonts w:ascii="Arial" w:eastAsia="Times New Roman" w:hAnsi="Arial" w:cs="Arial"/>
+          <w:sz w:val="24"/>
+          <w:szCs w:val="24"/>
+          <w:highlight w:val="cyan"/>
+        </w:rPr>
+        <w:t xml:space="preserve"> </w:t>
+      </w:r>
+      <w:r>
+        <w:rPr>
+          <w:rFonts w:ascii="Arial" w:eastAsia="Times New Roman" w:hAnsi="Arial" w:cs="Arial"/>
+          <w:sz w:val="24"/>
+          <w:szCs w:val="24"/>
+          <w:highlight w:val="cyan"/>
+        </w:rPr>
+        <w:t xml:space="preserve">and </w:t>
+      </w:r>
+      <w:proofErr w:type="spellStart"/>
+      <w:r>
+        <w:rPr>
+          <w:rFonts w:ascii="Arial" w:eastAsia="Times New Roman" w:hAnsi="Arial" w:cs="Arial"/>
+          <w:sz w:val="24"/>
+          <w:szCs w:val="24"/>
+          <w:highlight w:val="cyan"/>
+        </w:rPr>
+        <w:t>TopMatches</w:t>
+      </w:r>
+      <w:proofErr w:type="spellEnd"/>
+      <w:r>
+        <w:rPr>
+          <w:rFonts w:ascii="Arial" w:eastAsia="Times New Roman" w:hAnsi="Arial" w:cs="Arial"/>
+          <w:sz w:val="24"/>
+          <w:szCs w:val="24"/>
+          <w:highlight w:val="cyan"/>
+        </w:rPr>
+        <w:t xml:space="preserve"> grow as O(n</w:t>
+      </w:r>
+      <w:r>
+        <w:rPr>
+          <w:rFonts w:ascii="Arial" w:eastAsia="Times New Roman" w:hAnsi="Arial" w:cs="Arial"/>
+          <w:sz w:val="24"/>
+          <w:szCs w:val="24"/>
+          <w:highlight w:val="cyan"/>
+          <w:vertAlign w:val="superscript"/>
+        </w:rPr>
+        <w:t>2</w:t>
+      </w:r>
+      <w:r>
+        <w:rPr>
+          <w:rFonts w:ascii="Arial" w:eastAsia="Times New Roman" w:hAnsi="Arial" w:cs="Arial"/>
+          <w:sz w:val="24"/>
+          <w:szCs w:val="24"/>
+          <w:highlight w:val="cyan"/>
+        </w:rPr>
+        <w:t>) because regardless of the comparisons, their nature of checking nodes and lists twice or more will always prevent them from reaching O(n) and O(log(n)).</w:t>
       </w:r>
     </w:p>
     <w:p>
@@ -7085,6 +7302,7 @@
         </w:rPr>
         <w:t xml:space="preserve">How does the runtime of </w:t>
       </w:r>
+      <w:proofErr w:type="gramStart"/>
       <w:r>
         <w:rPr>
           <w:rFonts w:ascii="Arial" w:eastAsia="Times New Roman" w:hAnsi="Arial" w:cs="Arial"/>
@@ -7093,7 +7311,18 @@
           <w:sz w:val="24"/>
           <w:szCs w:val="24"/>
         </w:rPr>
-        <w:t>topMatches()</w:t>
+        <w:t>topMatches(</w:t>
+      </w:r>
+      <w:proofErr w:type="gramEnd"/>
+      <w:r>
+        <w:rPr>
+          <w:rFonts w:ascii="Arial" w:eastAsia="Times New Roman" w:hAnsi="Arial" w:cs="Arial"/>
+          <w:i/>
+          <w:color w:val="FF0000"/>
+          <w:sz w:val="24"/>
+          <w:szCs w:val="24"/>
+        </w:rPr>
+        <w:t>)</w:t>
       </w:r>
       <w:r>
         <w:rPr>
@@ -7147,6 +7376,7 @@
           <w:numId w:val="1"/>
         </w:numPr>
         <w:spacing w:before="150" w:after="150" w:line="240" w:lineRule="auto"/>
+        <w:ind w:left="810" w:hanging="270"/>
         <w:jc w:val="left"/>
         <w:rPr>
           <w:rFonts w:ascii="Arial" w:eastAsia="Times New Roman" w:hAnsi="Arial" w:cs="Arial"/>
@@ -7154,24 +7384,54 @@
           <w:szCs w:val="24"/>
         </w:rPr>
       </w:pPr>
+      <w:proofErr w:type="spellStart"/>
       <w:r>
         <w:rPr>
           <w:rFonts w:ascii="Arial" w:eastAsia="Times New Roman" w:hAnsi="Arial" w:cs="Arial"/>
           <w:sz w:val="24"/>
           <w:szCs w:val="24"/>
-        </w:rPr>
-        <w:t>Brute = doesn’t matter what k is b/c it runs through entire list regardless.</w:t>
-      </w:r>
+          <w:highlight w:val="cyan"/>
+        </w:rPr>
+        <w:t>BruteAutocomplete</w:t>
+      </w:r>
+      <w:proofErr w:type="spellEnd"/>
       <w:r>
         <w:rPr>
           <w:rFonts w:ascii="Arial" w:eastAsia="Times New Roman" w:hAnsi="Arial" w:cs="Arial"/>
           <w:sz w:val="24"/>
           <w:szCs w:val="24"/>
-        </w:rPr>
-        <w:t xml:space="preserve"> Brute just has a giant array and goes through 1 by 1. Once the list becomes full, it compares to first thing on the list since it’s sorted. If it is bigger than what’s on the list, get rid of top of stack and insert into new thing in stack. Over and over again</w:t>
-      </w:r>
-      <w:bookmarkStart w:id="0" w:name="_GoBack"/>
-      <w:bookmarkEnd w:id="0"/>
+          <w:highlight w:val="cyan"/>
+        </w:rPr>
+        <w:t xml:space="preserve">: It does not matter what k is because it runs through the entire word list regardless. Brute simply has a giant array and goes through each element one by one. Once the list becomes full, it compares the element to the first element on the list since it’s sorted. It does this over and over </w:t>
+      </w:r>
+      <w:proofErr w:type="gramStart"/>
+      <w:r>
+        <w:rPr>
+          <w:rFonts w:ascii="Arial" w:eastAsia="Times New Roman" w:hAnsi="Arial" w:cs="Arial"/>
+          <w:sz w:val="24"/>
+          <w:szCs w:val="24"/>
+          <w:highlight w:val="cyan"/>
+        </w:rPr>
+        <w:t>again</w:t>
+      </w:r>
+      <w:proofErr w:type="gramEnd"/>
+      <w:r>
+        <w:rPr>
+          <w:rFonts w:ascii="Arial" w:eastAsia="Times New Roman" w:hAnsi="Arial" w:cs="Arial"/>
+          <w:sz w:val="24"/>
+          <w:szCs w:val="24"/>
+          <w:highlight w:val="cyan"/>
+        </w:rPr>
+        <w:t xml:space="preserve"> so k does not affect it.</w:t>
+      </w:r>
+      <w:r>
+        <w:rPr>
+          <w:rFonts w:ascii="Arial" w:eastAsia="Times New Roman" w:hAnsi="Arial" w:cs="Arial"/>
+          <w:sz w:val="24"/>
+          <w:szCs w:val="24"/>
+        </w:rPr>
+        <w:t xml:space="preserve"> </w:t>
+      </w:r>
     </w:p>
     <w:p>
       <w:pPr>
@@ -7180,11 +7440,13 @@
           <w:numId w:val="1"/>
         </w:numPr>
         <w:spacing w:before="150" w:after="150" w:line="240" w:lineRule="auto"/>
+        <w:ind w:left="810" w:hanging="270"/>
         <w:jc w:val="left"/>
         <w:rPr>
           <w:rFonts w:ascii="Arial" w:eastAsia="Times New Roman" w:hAnsi="Arial" w:cs="Arial"/>
           <w:sz w:val="24"/>
           <w:szCs w:val="24"/>
+          <w:highlight w:val="cyan"/>
         </w:rPr>
       </w:pPr>
       <w:proofErr w:type="spellStart"/>
@@ -7193,8 +7455,9 @@
           <w:rFonts w:ascii="Arial" w:eastAsia="Times New Roman" w:hAnsi="Arial" w:cs="Arial"/>
           <w:sz w:val="24"/>
           <w:szCs w:val="24"/>
-        </w:rPr>
-        <w:t>Trie</w:t>
+          <w:highlight w:val="cyan"/>
+        </w:rPr>
+        <w:t>TrieAutocomplete</w:t>
       </w:r>
       <w:proofErr w:type="spellEnd"/>
       <w:r>
@@ -7202,24 +7465,49 @@
           <w:rFonts w:ascii="Arial" w:eastAsia="Times New Roman" w:hAnsi="Arial" w:cs="Arial"/>
           <w:sz w:val="24"/>
           <w:szCs w:val="24"/>
-        </w:rPr>
-        <w:t xml:space="preserve"> = </w:t>
-      </w:r>
+          <w:highlight w:val="cyan"/>
+        </w:rPr>
+        <w:t xml:space="preserve">: </w:t>
+      </w:r>
+      <w:proofErr w:type="spellStart"/>
       <w:r>
         <w:rPr>
           <w:rFonts w:ascii="Arial" w:eastAsia="Times New Roman" w:hAnsi="Arial" w:cs="Arial"/>
           <w:sz w:val="24"/>
           <w:szCs w:val="24"/>
-        </w:rPr>
-        <w:t>as k increases, runtime increases</w:t>
-      </w:r>
+          <w:highlight w:val="cyan"/>
+        </w:rPr>
+        <w:t>As k</w:t>
+      </w:r>
+      <w:proofErr w:type="spellEnd"/>
       <w:r>
         <w:rPr>
           <w:rFonts w:ascii="Arial" w:eastAsia="Times New Roman" w:hAnsi="Arial" w:cs="Arial"/>
           <w:sz w:val="24"/>
           <w:szCs w:val="24"/>
-        </w:rPr>
-        <w:t>. Loop looking for k extra things, so more k things to find the longer the run the loop runs as words are added to words list</w:t>
+          <w:highlight w:val="cyan"/>
+        </w:rPr>
+        <w:t xml:space="preserve"> increases, runtime increases. The </w:t>
+      </w:r>
+      <w:proofErr w:type="spellStart"/>
+      <w:r>
+        <w:rPr>
+          <w:rFonts w:ascii="Arial" w:eastAsia="Times New Roman" w:hAnsi="Arial" w:cs="Arial"/>
+          <w:sz w:val="24"/>
+          <w:szCs w:val="24"/>
+          <w:highlight w:val="cyan"/>
+        </w:rPr>
+        <w:t>trie</w:t>
+      </w:r>
+      <w:proofErr w:type="spellEnd"/>
+      <w:r>
+        <w:rPr>
+          <w:rFonts w:ascii="Arial" w:eastAsia="Times New Roman" w:hAnsi="Arial" w:cs="Arial"/>
+          <w:sz w:val="24"/>
+          <w:szCs w:val="24"/>
+          <w:highlight w:val="cyan"/>
+        </w:rPr>
+        <w:t xml:space="preserve"> structure loops looking for k extra elements, so a bigger k would make the time to find the element longer and this would in turn cause the length of time that the loop runs to be longer as more words are added to the word list. </w:t>
       </w:r>
     </w:p>
     <w:p>
@@ -7279,19 +7567,351 @@
           <w:sz w:val="24"/>
           <w:szCs w:val="24"/>
         </w:rPr>
-        <w:t>? (Tip: Benchmark each implementation using fourletterwords.txt, which has all four-letter combinations from aaaa to zzzz, and fourletterwordshalf.txt, which has all four-letter word combinations from aaaa to mzzz. These datasets provide a very clean distribution of words and an exact 1-to-2 ratio of words in source files.)</w:t>
+        <w:t xml:space="preserve">? (Tip: Benchmark each implementation using fourletterwords.txt, which has all four-letter combinations from </w:t>
+      </w:r>
+      <w:r>
+        <w:rPr>
+          <w:rFonts w:ascii="Arial" w:eastAsia="Times New Roman" w:hAnsi="Arial" w:cs="Arial"/>
+          <w:sz w:val="24"/>
+          <w:szCs w:val="24"/>
+        </w:rPr>
+        <w:lastRenderedPageBreak/>
+        <w:t>aaaa to zzzz, and fourletterwordshalf.txt, which has all four-letter word combinations from aaaa to mzzz. These datasets provide a very clean distribution of words and an exact 1-to-2 ratio of words in source files.)</w:t>
       </w:r>
     </w:p>
     <w:p>
       <w:pPr>
         <w:spacing w:before="150" w:after="150" w:line="240" w:lineRule="auto"/>
+        <w:jc w:val="center"/>
+        <w:rPr>
+          <w:rFonts w:ascii="Arial" w:eastAsia="Times New Roman" w:hAnsi="Arial" w:cs="Arial"/>
+          <w:b/>
+          <w:sz w:val="24"/>
+          <w:szCs w:val="24"/>
+          <w:u w:val="single"/>
+        </w:rPr>
+      </w:pPr>
+      <w:r>
+        <w:rPr>
+          <w:rFonts w:ascii="Arial" w:eastAsia="Times New Roman" w:hAnsi="Arial" w:cs="Arial"/>
+          <w:b/>
+          <w:sz w:val="24"/>
+          <w:szCs w:val="24"/>
+          <w:u w:val="single"/>
+        </w:rPr>
+        <w:t>fourletterwords.txt</w:t>
+      </w:r>
+    </w:p>
+    <w:p>
+      <w:pPr>
+        <w:spacing w:before="150" w:after="150" w:line="240" w:lineRule="auto"/>
+        <w:jc w:val="center"/>
+        <w:rPr>
+          <w:rFonts w:ascii="Arial" w:eastAsia="Times New Roman" w:hAnsi="Arial" w:cs="Arial"/>
+          <w:sz w:val="24"/>
+          <w:szCs w:val="24"/>
+        </w:rPr>
+      </w:pPr>
+      <w:r>
+        <w:rPr>
+          <w:rFonts w:ascii="Arial" w:hAnsi="Arial" w:cs="Arial"/>
+          <w:noProof/>
+          <w:sz w:val="24"/>
+          <w:szCs w:val="24"/>
+        </w:rPr>
+        <w:drawing>
+          <wp:inline distT="0" distB="0" distL="0" distR="0" wp14:anchorId="11014800" wp14:editId="7933F459">
+            <wp:extent cx="3364302" cy="3131336"/>
+            <wp:effectExtent l="0" t="0" r="7620" b="0"/>
+            <wp:docPr id="4" name="Picture 4"/>
+            <wp:cNvGraphicFramePr>
+              <a:graphicFrameLocks xmlns:a="http://schemas.openxmlformats.org/drawingml/2006/main" noChangeAspect="1"/>
+            </wp:cNvGraphicFramePr>
+            <a:graphic xmlns:a="http://schemas.openxmlformats.org/drawingml/2006/main">
+              <a:graphicData uri="http://schemas.openxmlformats.org/drawingml/2006/picture">
+                <pic:pic xmlns:pic="http://schemas.openxmlformats.org/drawingml/2006/picture">
+                  <pic:nvPicPr>
+                    <pic:cNvPr id="0" name="Picture 1"/>
+                    <pic:cNvPicPr>
+                      <a:picLocks noChangeAspect="1" noChangeArrowheads="1"/>
+                    </pic:cNvPicPr>
+                  </pic:nvPicPr>
+                  <pic:blipFill>
+                    <a:blip r:embed="rId8">
+                      <a:extLst>
+                        <a:ext uri="{28A0092B-C50C-407E-A947-70E740481C1C}">
+                          <a14:useLocalDpi xmlns:a14="http://schemas.microsoft.com/office/drawing/2010/main" val="0"/>
+                        </a:ext>
+                      </a:extLst>
+                    </a:blip>
+                    <a:srcRect/>
+                    <a:stretch>
+                      <a:fillRect/>
+                    </a:stretch>
+                  </pic:blipFill>
+                  <pic:spPr bwMode="auto">
+                    <a:xfrm>
+                      <a:off x="0" y="0"/>
+                      <a:ext cx="3386354" cy="3151861"/>
+                    </a:xfrm>
+                    <a:prstGeom prst="rect">
+                      <a:avLst/>
+                    </a:prstGeom>
+                    <a:noFill/>
+                    <a:ln>
+                      <a:noFill/>
+                    </a:ln>
+                  </pic:spPr>
+                </pic:pic>
+              </a:graphicData>
+            </a:graphic>
+          </wp:inline>
+        </w:drawing>
+      </w:r>
+    </w:p>
+    <w:p>
+      <w:pPr>
+        <w:spacing w:before="150" w:after="150" w:line="240" w:lineRule="auto"/>
+        <w:jc w:val="center"/>
+        <w:rPr>
+          <w:rFonts w:ascii="Arial" w:eastAsia="Times New Roman" w:hAnsi="Arial" w:cs="Arial"/>
+          <w:b/>
+          <w:sz w:val="24"/>
+          <w:szCs w:val="24"/>
+          <w:u w:val="single"/>
+        </w:rPr>
+      </w:pPr>
+      <w:r>
+        <w:rPr>
+          <w:rFonts w:ascii="Arial" w:eastAsia="Times New Roman" w:hAnsi="Arial" w:cs="Arial"/>
+          <w:b/>
+          <w:sz w:val="24"/>
+          <w:szCs w:val="24"/>
+          <w:u w:val="single"/>
+        </w:rPr>
+        <w:t>fourletterwordshalf.txt</w:t>
+      </w:r>
+    </w:p>
+    <w:p>
+      <w:pPr>
+        <w:spacing w:before="150" w:after="150" w:line="240" w:lineRule="auto"/>
+        <w:jc w:val="center"/>
+        <w:rPr>
+          <w:rFonts w:ascii="Arial" w:eastAsia="Times New Roman" w:hAnsi="Arial" w:cs="Arial"/>
+          <w:sz w:val="24"/>
+          <w:szCs w:val="24"/>
+        </w:rPr>
+      </w:pPr>
+      <w:r>
+        <w:rPr>
+          <w:rFonts w:ascii="Arial" w:eastAsia="Times New Roman" w:hAnsi="Arial" w:cs="Arial"/>
+          <w:noProof/>
+          <w:sz w:val="24"/>
+          <w:szCs w:val="24"/>
+        </w:rPr>
+        <w:drawing>
+          <wp:inline distT="0" distB="0" distL="0" distR="0" wp14:anchorId="5722914A" wp14:editId="3C9A4E30">
+            <wp:extent cx="3355675" cy="3156502"/>
+            <wp:effectExtent l="0" t="0" r="0" b="6350"/>
+            <wp:docPr id="5" name="Picture 5"/>
+            <wp:cNvGraphicFramePr>
+              <a:graphicFrameLocks xmlns:a="http://schemas.openxmlformats.org/drawingml/2006/main" noChangeAspect="1"/>
+            </wp:cNvGraphicFramePr>
+            <a:graphic xmlns:a="http://schemas.openxmlformats.org/drawingml/2006/main">
+              <a:graphicData uri="http://schemas.openxmlformats.org/drawingml/2006/picture">
+                <pic:pic xmlns:pic="http://schemas.openxmlformats.org/drawingml/2006/picture">
+                  <pic:nvPicPr>
+                    <pic:cNvPr id="0" name="Picture 2"/>
+                    <pic:cNvPicPr>
+                      <a:picLocks noChangeAspect="1" noChangeArrowheads="1"/>
+                    </pic:cNvPicPr>
+                  </pic:nvPicPr>
+                  <pic:blipFill>
+                    <a:blip r:embed="rId9">
+                      <a:extLst>
+                        <a:ext uri="{28A0092B-C50C-407E-A947-70E740481C1C}">
+                          <a14:useLocalDpi xmlns:a14="http://schemas.microsoft.com/office/drawing/2010/main" val="0"/>
+                        </a:ext>
+                      </a:extLst>
+                    </a:blip>
+                    <a:srcRect/>
+                    <a:stretch>
+                      <a:fillRect/>
+                    </a:stretch>
+                  </pic:blipFill>
+                  <pic:spPr bwMode="auto">
+                    <a:xfrm>
+                      <a:off x="0" y="0"/>
+                      <a:ext cx="3368055" cy="3168147"/>
+                    </a:xfrm>
+                    <a:prstGeom prst="rect">
+                      <a:avLst/>
+                    </a:prstGeom>
+                    <a:noFill/>
+                    <a:ln>
+                      <a:noFill/>
+                    </a:ln>
+                  </pic:spPr>
+                </pic:pic>
+              </a:graphicData>
+            </a:graphic>
+          </wp:inline>
+        </w:drawing>
+      </w:r>
+    </w:p>
+    <w:p>
+      <w:pPr>
+        <w:numPr>
+          <w:ilvl w:val="1"/>
+          <w:numId w:val="1"/>
+        </w:numPr>
+        <w:spacing w:before="150" w:after="150" w:line="240" w:lineRule="auto"/>
+        <w:ind w:left="270"/>
         <w:jc w:val="left"/>
         <w:rPr>
           <w:rFonts w:ascii="Arial" w:eastAsia="Times New Roman" w:hAnsi="Arial" w:cs="Arial"/>
           <w:sz w:val="24"/>
           <w:szCs w:val="24"/>
-        </w:rPr>
-      </w:pPr>
+          <w:highlight w:val="cyan"/>
+        </w:rPr>
+      </w:pPr>
+      <w:r>
+        <w:rPr>
+          <w:rFonts w:ascii="Arial" w:eastAsia="Times New Roman" w:hAnsi="Arial" w:cs="Arial"/>
+          <w:sz w:val="24"/>
+          <w:szCs w:val="24"/>
+          <w:highlight w:val="cyan"/>
+        </w:rPr>
+        <w:t xml:space="preserve">By viewing the charts above for both </w:t>
+      </w:r>
+      <w:proofErr w:type="spellStart"/>
+      <w:r>
+        <w:rPr>
+          <w:rFonts w:ascii="Arial" w:eastAsia="Times New Roman" w:hAnsi="Arial" w:cs="Arial"/>
+          <w:sz w:val="24"/>
+          <w:szCs w:val="24"/>
+          <w:highlight w:val="cyan"/>
+        </w:rPr>
+        <w:t>fourletterwords</w:t>
+      </w:r>
+      <w:proofErr w:type="spellEnd"/>
+      <w:r>
+        <w:rPr>
+          <w:rFonts w:ascii="Arial" w:eastAsia="Times New Roman" w:hAnsi="Arial" w:cs="Arial"/>
+          <w:sz w:val="24"/>
+          <w:szCs w:val="24"/>
+          <w:highlight w:val="cyan"/>
+        </w:rPr>
+        <w:t xml:space="preserve"> and </w:t>
+      </w:r>
+      <w:proofErr w:type="spellStart"/>
+      <w:r>
+        <w:rPr>
+          <w:rFonts w:ascii="Arial" w:eastAsia="Times New Roman" w:hAnsi="Arial" w:cs="Arial"/>
+          <w:sz w:val="24"/>
+          <w:szCs w:val="24"/>
+          <w:highlight w:val="cyan"/>
+        </w:rPr>
+        <w:t>fourletterwordshalf</w:t>
+      </w:r>
+      <w:proofErr w:type="spellEnd"/>
+      <w:r>
+        <w:rPr>
+          <w:rFonts w:ascii="Arial" w:eastAsia="Times New Roman" w:hAnsi="Arial" w:cs="Arial"/>
+          <w:sz w:val="24"/>
+          <w:szCs w:val="24"/>
+          <w:highlight w:val="cyan"/>
+        </w:rPr>
+        <w:t xml:space="preserve">, we can conclude that </w:t>
+      </w:r>
+      <w:r>
+        <w:rPr>
+          <w:rFonts w:ascii="Arial" w:eastAsia="Times New Roman" w:hAnsi="Arial" w:cs="Arial"/>
+          <w:sz w:val="24"/>
+          <w:szCs w:val="24"/>
+          <w:highlight w:val="cyan"/>
+          <w:u w:val="single"/>
+        </w:rPr>
+        <w:t>increasing</w:t>
+      </w:r>
+      <w:r>
+        <w:rPr>
+          <w:rFonts w:ascii="Arial" w:eastAsia="Times New Roman" w:hAnsi="Arial" w:cs="Arial"/>
+          <w:sz w:val="24"/>
+          <w:szCs w:val="24"/>
+          <w:highlight w:val="cyan"/>
+        </w:rPr>
+        <w:t xml:space="preserve"> the prefix </w:t>
+      </w:r>
+      <w:r>
+        <w:rPr>
+          <w:rFonts w:ascii="Arial" w:eastAsia="Times New Roman" w:hAnsi="Arial" w:cs="Arial"/>
+          <w:sz w:val="24"/>
+          <w:szCs w:val="24"/>
+          <w:highlight w:val="cyan"/>
+        </w:rPr>
+        <w:lastRenderedPageBreak/>
+        <w:t xml:space="preserve">argument and </w:t>
+      </w:r>
+      <w:r>
+        <w:rPr>
+          <w:rFonts w:ascii="Arial" w:eastAsia="Times New Roman" w:hAnsi="Arial" w:cs="Arial"/>
+          <w:sz w:val="24"/>
+          <w:szCs w:val="24"/>
+          <w:highlight w:val="cyan"/>
+          <w:u w:val="single"/>
+        </w:rPr>
+        <w:t>increasing</w:t>
+      </w:r>
+      <w:r>
+        <w:rPr>
+          <w:rFonts w:ascii="Arial" w:eastAsia="Times New Roman" w:hAnsi="Arial" w:cs="Arial"/>
+          <w:sz w:val="24"/>
+          <w:szCs w:val="24"/>
+          <w:highlight w:val="cyan"/>
+        </w:rPr>
+        <w:t xml:space="preserve"> the source size causes </w:t>
+      </w:r>
+      <w:proofErr w:type="spellStart"/>
+      <w:r>
+        <w:rPr>
+          <w:rFonts w:ascii="Arial" w:eastAsia="Times New Roman" w:hAnsi="Arial" w:cs="Arial"/>
+          <w:sz w:val="24"/>
+          <w:szCs w:val="24"/>
+          <w:highlight w:val="cyan"/>
+        </w:rPr>
+        <w:t>TrieAutocomplete</w:t>
+      </w:r>
+      <w:proofErr w:type="spellEnd"/>
+      <w:r>
+        <w:rPr>
+          <w:rFonts w:ascii="Arial" w:eastAsia="Times New Roman" w:hAnsi="Arial" w:cs="Arial"/>
+          <w:sz w:val="24"/>
+          <w:szCs w:val="24"/>
+          <w:highlight w:val="cyan"/>
+        </w:rPr>
+        <w:t xml:space="preserve"> to make matches quicker. However, it should be noted that the time differences within the </w:t>
+      </w:r>
+      <w:proofErr w:type="spellStart"/>
+      <w:r>
+        <w:rPr>
+          <w:rFonts w:ascii="Arial" w:eastAsia="Times New Roman" w:hAnsi="Arial" w:cs="Arial"/>
+          <w:sz w:val="24"/>
+          <w:szCs w:val="24"/>
+          <w:highlight w:val="cyan"/>
+        </w:rPr>
+        <w:t>Trie</w:t>
+      </w:r>
+      <w:proofErr w:type="spellEnd"/>
+      <w:r>
+        <w:rPr>
+          <w:rFonts w:ascii="Arial" w:eastAsia="Times New Roman" w:hAnsi="Arial" w:cs="Arial"/>
+          <w:sz w:val="24"/>
+          <w:szCs w:val="24"/>
+          <w:highlight w:val="cyan"/>
+        </w:rPr>
+        <w:t xml:space="preserve"> data structures in the diagrams are very slim and almost negligible as they operate within the 10^-6 to 10^-8 numbers unlike brute and binary.</w:t>
+      </w:r>
     </w:p>
     <w:p>
       <w:pPr>
@@ -7447,7 +8067,6 @@
           <w:szCs w:val="24"/>
           <w:highlight w:val="cyan"/>
         </w:rPr>
-        <w:lastRenderedPageBreak/>
         <w:t xml:space="preserve">My pseudocode for </w:t>
       </w:r>
       <w:r>
@@ -7488,7 +8107,7 @@
         </w:rPr>
         <w:t xml:space="preserve">). After the implementation, the graphs that are shown below in 4(ii) seem to show an almost O(1) time complexity. However, by Googling the time complexity of a Trie data structure (source: </w:t>
       </w:r>
-      <w:hyperlink r:id="rId8" w:history="1">
+      <w:hyperlink r:id="rId10" w:history="1">
         <w:r>
           <w:rPr>
             <w:rStyle w:val="Hyperlink"/>
@@ -7572,7 +8191,7 @@
                     <pic:cNvPicPr/>
                   </pic:nvPicPr>
                   <pic:blipFill>
-                    <a:blip r:embed="rId9"/>
+                    <a:blip r:embed="rId11"/>
                     <a:stretch>
                       <a:fillRect/>
                     </a:stretch>
@@ -7596,6 +8215,78 @@
     <w:p>
       <w:pPr>
         <w:pStyle w:val="ListParagraph"/>
+        <w:spacing w:after="0"/>
+        <w:ind w:left="0"/>
+        <w:rPr>
+          <w:rFonts w:ascii="Arial" w:hAnsi="Arial" w:cs="Arial"/>
+          <w:sz w:val="24"/>
+          <w:szCs w:val="24"/>
+        </w:rPr>
+      </w:pPr>
+    </w:p>
+    <w:p>
+      <w:pPr>
+        <w:pStyle w:val="ListParagraph"/>
+        <w:spacing w:after="0"/>
+        <w:ind w:left="0"/>
+        <w:rPr>
+          <w:rFonts w:ascii="Arial" w:hAnsi="Arial" w:cs="Arial"/>
+          <w:sz w:val="24"/>
+          <w:szCs w:val="24"/>
+        </w:rPr>
+      </w:pPr>
+    </w:p>
+    <w:p>
+      <w:pPr>
+        <w:pStyle w:val="ListParagraph"/>
+        <w:spacing w:after="0"/>
+        <w:ind w:left="0"/>
+        <w:rPr>
+          <w:rFonts w:ascii="Arial" w:hAnsi="Arial" w:cs="Arial"/>
+          <w:sz w:val="24"/>
+          <w:szCs w:val="24"/>
+        </w:rPr>
+      </w:pPr>
+    </w:p>
+    <w:p>
+      <w:pPr>
+        <w:pStyle w:val="ListParagraph"/>
+        <w:spacing w:after="0"/>
+        <w:ind w:left="0"/>
+        <w:rPr>
+          <w:rFonts w:ascii="Arial" w:hAnsi="Arial" w:cs="Arial"/>
+          <w:sz w:val="24"/>
+          <w:szCs w:val="24"/>
+        </w:rPr>
+      </w:pPr>
+    </w:p>
+    <w:p>
+      <w:pPr>
+        <w:pStyle w:val="ListParagraph"/>
+        <w:spacing w:after="0"/>
+        <w:ind w:left="0"/>
+        <w:rPr>
+          <w:rFonts w:ascii="Arial" w:hAnsi="Arial" w:cs="Arial"/>
+          <w:sz w:val="24"/>
+          <w:szCs w:val="24"/>
+        </w:rPr>
+      </w:pPr>
+    </w:p>
+    <w:p>
+      <w:pPr>
+        <w:pStyle w:val="ListParagraph"/>
+        <w:spacing w:after="0"/>
+        <w:ind w:left="0"/>
+        <w:rPr>
+          <w:rFonts w:ascii="Arial" w:hAnsi="Arial" w:cs="Arial"/>
+          <w:sz w:val="24"/>
+          <w:szCs w:val="24"/>
+        </w:rPr>
+      </w:pPr>
+    </w:p>
+    <w:p>
+      <w:pPr>
+        <w:pStyle w:val="ListParagraph"/>
         <w:numPr>
           <w:ilvl w:val="0"/>
           <w:numId w:val="6"/>
@@ -7614,8 +8305,10 @@
           <w:sz w:val="24"/>
           <w:szCs w:val="24"/>
         </w:rPr>
+        <w:lastRenderedPageBreak/>
         <w:t xml:space="preserve">Compare the </w:t>
       </w:r>
+      <w:proofErr w:type="spellStart"/>
       <w:r>
         <w:rPr>
           <w:rFonts w:ascii="Arial" w:hAnsi="Arial" w:cs="Arial"/>
@@ -7624,8 +8317,21 @@
           <w:sz w:val="24"/>
           <w:szCs w:val="24"/>
         </w:rPr>
-        <w:t>TrieAutoComplete</w:t>
-      </w:r>
+        <w:t>TrieA</w:t>
+      </w:r>
+      <w:bookmarkStart w:id="0" w:name="_GoBack"/>
+      <w:bookmarkEnd w:id="0"/>
+      <w:r>
+        <w:rPr>
+          <w:rFonts w:ascii="Arial" w:hAnsi="Arial" w:cs="Arial"/>
+          <w:i/>
+          <w:color w:val="FF0000"/>
+          <w:sz w:val="24"/>
+          <w:szCs w:val="24"/>
+        </w:rPr>
+        <w:t>utoComplete</w:t>
+      </w:r>
+      <w:proofErr w:type="spellEnd"/>
       <w:r>
         <w:rPr>
           <w:rFonts w:ascii="Arial" w:hAnsi="Arial" w:cs="Arial"/>
@@ -7695,7 +8401,7 @@
             <wp:cNvGraphicFramePr/>
             <a:graphic xmlns:a="http://schemas.openxmlformats.org/drawingml/2006/main">
               <a:graphicData uri="http://schemas.openxmlformats.org/drawingml/2006/chart">
-                <c:chart xmlns:c="http://schemas.openxmlformats.org/drawingml/2006/chart" xmlns:r="http://schemas.openxmlformats.org/officeDocument/2006/relationships" r:id="rId10"/>
+                <c:chart xmlns:c="http://schemas.openxmlformats.org/drawingml/2006/chart" xmlns:r="http://schemas.openxmlformats.org/officeDocument/2006/relationships" r:id="rId12"/>
               </a:graphicData>
             </a:graphic>
           </wp:inline>
@@ -7721,7 +8427,6 @@
         <w:rPr>
           <w:noProof/>
         </w:rPr>
-        <w:lastRenderedPageBreak/>
         <w:drawing>
           <wp:inline distT="0" distB="0" distL="0" distR="0" wp14:anchorId="186F92E5" wp14:editId="01D6F6C8">
             <wp:extent cx="4365625" cy="2279650"/>
@@ -7736,7 +8441,7 @@
             <wp:cNvGraphicFramePr/>
             <a:graphic xmlns:a="http://schemas.openxmlformats.org/drawingml/2006/main">
               <a:graphicData uri="http://schemas.openxmlformats.org/drawingml/2006/chart">
-                <c:chart xmlns:c="http://schemas.openxmlformats.org/drawingml/2006/chart" xmlns:r="http://schemas.openxmlformats.org/officeDocument/2006/relationships" r:id="rId11"/>
+                <c:chart xmlns:c="http://schemas.openxmlformats.org/drawingml/2006/chart" xmlns:r="http://schemas.openxmlformats.org/officeDocument/2006/relationships" r:id="rId13"/>
               </a:graphicData>
             </a:graphic>
           </wp:inline>
@@ -7744,8 +8449,8 @@
       </w:r>
     </w:p>
     <w:sectPr>
-      <w:footerReference w:type="even" r:id="rId12"/>
-      <w:footerReference w:type="default" r:id="rId13"/>
+      <w:footerReference w:type="even" r:id="rId14"/>
+      <w:footerReference w:type="default" r:id="rId15"/>
       <w:pgSz w:w="12240" w:h="15840"/>
       <w:pgMar w:top="1440" w:right="2690" w:bottom="1440" w:left="2675" w:header="720" w:footer="720" w:gutter="0"/>
       <w:cols w:space="720"/>
@@ -7914,7 +8619,7 @@
   <w:abstractNum w:abstractNumId="0" w15:restartNumberingAfterBreak="0">
     <w:nsid w:val="18651B0A"/>
     <w:multiLevelType w:val="multilevel"/>
-    <w:tmpl w:val="1DE41FBE"/>
+    <w:tmpl w:val="CDE45154"/>
     <w:lvl w:ilvl="0">
       <w:start w:val="1"/>
       <w:numFmt w:val="lowerRoman"/>
@@ -7928,15 +8633,15 @@
       </w:pPr>
     </w:lvl>
     <w:lvl w:ilvl="1">
-      <w:start w:val="4"/>
-      <w:numFmt w:val="decimal"/>
-      <w:lvlText w:val="%2."/>
+      <w:start w:val="1"/>
+      <w:numFmt w:val="bullet"/>
+      <w:lvlText w:val=""/>
       <w:lvlJc w:val="left"/>
       <w:pPr>
         <w:ind w:left="1440" w:hanging="360"/>
       </w:pPr>
       <w:rPr>
-        <w:rFonts w:hint="default"/>
+        <w:rFonts w:ascii="Wingdings" w:hAnsi="Wingdings" w:hint="default"/>
       </w:rPr>
     </w:lvl>
     <w:lvl w:ilvl="2" w:tentative="1">
@@ -8987,7 +9692,6 @@
   <w:style w:type="character" w:default="1" w:styleId="DefaultParagraphFont">
     <w:name w:val="Default Paragraph Font"/>
     <w:uiPriority w:val="1"/>
-    <w:semiHidden/>
     <w:unhideWhenUsed/>
   </w:style>
   <w:style w:type="table" w:default="1" w:styleId="TableNormal">
@@ -11530,10 +12234,10 @@
   <a:themeElements>
     <a:clrScheme name="Office">
       <a:dk1>
-        <a:sysClr val="windowText" lastClr="000000"/>
+        <a:sysClr val="windowText" lastClr="A4A4A4"/>
       </a:dk1>
       <a:lt1>
-        <a:sysClr val="window" lastClr="FFFFFF"/>
+        <a:sysClr val="window" lastClr="373737"/>
       </a:lt1>
       <a:dk2>
         <a:srgbClr val="44546A"/>
@@ -11825,7 +12529,7 @@
 </file>
 
 <file path=customXml/itemProps1.xml><?xml version="1.0" encoding="utf-8"?>
-<ds:datastoreItem xmlns:ds="http://schemas.openxmlformats.org/officeDocument/2006/customXml" ds:itemID="{A6F69D9D-0929-49B8-8CD2-D2DDE7BFA2BC}">
+<ds:datastoreItem xmlns:ds="http://schemas.openxmlformats.org/officeDocument/2006/customXml" ds:itemID="{DBD892F1-A324-4077-811B-F624E6994818}">
   <ds:schemaRefs>
     <ds:schemaRef ds:uri="http://schemas.openxmlformats.org/officeDocument/2006/bibliography"/>
   </ds:schemaRefs>

</xml_diff>